<commit_message>
Finished Report and Created PDF
</commit_message>
<xml_diff>
--- a/Project 2 Report.docx
+++ b/Project 2 Report.docx
@@ -13,6 +13,8 @@
           <w:szCs w:val="52"/>
         </w:rPr>
       </w:pPr>
+      <w:bookmarkStart w:id="0" w:name="_GoBack"/>
+      <w:bookmarkEnd w:id="0"/>
     </w:p>
     <w:p>
       <w:pPr>
@@ -108,8 +110,6 @@
       <w:r>
         <w:t xml:space="preserve"> by using a multithreaded program on a custom build on KVM. </w:t>
       </w:r>
-      <w:bookmarkStart w:id="0" w:name="_GoBack"/>
-      <w:bookmarkEnd w:id="0"/>
     </w:p>
     <w:p>
       <w:pPr>
@@ -296,7 +296,54 @@
     </w:p>
     <w:p>
       <w:r>
-        <w:t>To be completed</w:t>
+        <w:t xml:space="preserve">For each build, we first made any changes to the code that we found necessary. This was mostly done by intuition; since the entire implementation only changed a few things it was easy to find where our </w:t>
+      </w:r>
+      <w:r>
+        <w:lastRenderedPageBreak/>
+        <w:t xml:space="preserve">problems were coming from and addressing them without using </w:t>
+      </w:r>
+      <w:proofErr w:type="spellStart"/>
+      <w:r>
+        <w:t>gdb</w:t>
+      </w:r>
+      <w:proofErr w:type="spellEnd"/>
+      <w:r>
+        <w:t xml:space="preserve">. Once the changes were made, we built a new build and installed the kernel. Then, we first ran </w:t>
+      </w:r>
+      <w:proofErr w:type="spellStart"/>
+      <w:r>
+        <w:t>threadrunner</w:t>
+      </w:r>
+      <w:proofErr w:type="spellEnd"/>
+      <w:r>
+        <w:t xml:space="preserve"> on the default settings, for a FCFS behavior. Then, we ran </w:t>
+      </w:r>
+      <w:proofErr w:type="spellStart"/>
+      <w:r>
+        <w:t>threadrunner</w:t>
+      </w:r>
+      <w:proofErr w:type="spellEnd"/>
+      <w:r>
+        <w:t xml:space="preserve"> with the –quantum flag to set the quantum to some integer value</w:t>
+      </w:r>
+      <w:r>
+        <w:t xml:space="preserve">, usually 10. If both </w:t>
+      </w:r>
+      <w:proofErr w:type="spellStart"/>
+      <w:r>
+        <w:t>threadrunners</w:t>
+      </w:r>
+      <w:proofErr w:type="spellEnd"/>
+      <w:r>
+        <w:t xml:space="preserve"> succeeded without faulting, our implementation was deemed correct. If not, it usually broke with the –quantum flag, so the output (print and </w:t>
+      </w:r>
+      <w:proofErr w:type="spellStart"/>
+      <w:r>
+        <w:t>printk</w:t>
+      </w:r>
+      <w:proofErr w:type="spellEnd"/>
+      <w:r>
+        <w:t xml:space="preserve">) was analyzed to see what was malfunctioning. The code was fixed and this process was repeated. </w:t>
       </w:r>
     </w:p>
     <w:p>
@@ -304,18 +351,105 @@
         <w:pStyle w:val="Heading1"/>
       </w:pPr>
       <w:r>
-        <w:lastRenderedPageBreak/>
         <w:t>Difficulties in Implementation</w:t>
       </w:r>
     </w:p>
     <w:p>
       <w:r>
-        <w:t>To be completed</w:t>
+        <w:t>There were bugs in our first build. In the function that selects the next task, we were always returning NULL, even if a task was available. That caused a continuous stream of printouts whenever we tried to log into the build. The timer function also had a bug; we originally only checked to see if the time slice equaled zero, then continued if it didn’t. We didn’t cover the unlikely case that the time slice could pass zero and become less than zero.</w:t>
       </w:r>
     </w:p>
     <w:p>
       <w:r>
         <w:t xml:space="preserve"> </w:t>
+      </w:r>
+      <w:r>
+        <w:t xml:space="preserve">Our second build ran </w:t>
+      </w:r>
+      <w:proofErr w:type="spellStart"/>
+      <w:r>
+        <w:t>threadrunner</w:t>
+      </w:r>
+      <w:proofErr w:type="spellEnd"/>
+      <w:r>
+        <w:t xml:space="preserve"> fine for the default quantum, but </w:t>
+      </w:r>
+      <w:proofErr w:type="spellStart"/>
+      <w:r>
+        <w:t>segfaulted</w:t>
+      </w:r>
+      <w:proofErr w:type="spellEnd"/>
+      <w:r>
+        <w:t xml:space="preserve"> when the quantum was changed. We tracked the error to our </w:t>
+      </w:r>
+      <w:proofErr w:type="spellStart"/>
+      <w:r>
+        <w:t>syscall</w:t>
+      </w:r>
+      <w:proofErr w:type="spellEnd"/>
+      <w:r>
+        <w:t xml:space="preserve"> implementation, which was returning void. The </w:t>
+      </w:r>
+      <w:proofErr w:type="spellStart"/>
+      <w:r>
+        <w:t>syscall</w:t>
+      </w:r>
+      <w:proofErr w:type="spellEnd"/>
+      <w:r>
+        <w:t xml:space="preserve"> was defined as returning a long, so we returned the new quantum. This might have fixed the current </w:t>
+      </w:r>
+      <w:proofErr w:type="spellStart"/>
+      <w:r>
+        <w:t>segfault</w:t>
+      </w:r>
+      <w:proofErr w:type="spellEnd"/>
+      <w:r>
+        <w:t xml:space="preserve">, but the build still </w:t>
+      </w:r>
+      <w:proofErr w:type="spellStart"/>
+      <w:r>
+        <w:t>segfaulted</w:t>
+      </w:r>
+      <w:proofErr w:type="spellEnd"/>
+      <w:r>
+        <w:t>.</w:t>
+      </w:r>
+    </w:p>
+    <w:p>
+      <w:r>
+        <w:t xml:space="preserve">During lab, the T.A. showed his implementation of the project, which included transferring the provided </w:t>
+      </w:r>
+      <w:proofErr w:type="spellStart"/>
+      <w:r>
+        <w:t>config</w:t>
+      </w:r>
+      <w:proofErr w:type="spellEnd"/>
+      <w:r>
+        <w:t xml:space="preserve"> file to the </w:t>
+      </w:r>
+      <w:proofErr w:type="spellStart"/>
+      <w:r>
+        <w:t>linux</w:t>
+      </w:r>
+      <w:proofErr w:type="spellEnd"/>
+      <w:r>
+        <w:t xml:space="preserve"> directory. We realized that we had not done that, so included it and created our third build. Including the </w:t>
+      </w:r>
+      <w:proofErr w:type="spellStart"/>
+      <w:r>
+        <w:t>config</w:t>
+      </w:r>
+      <w:proofErr w:type="spellEnd"/>
+      <w:r>
+        <w:t xml:space="preserve"> file, in conjunction with using the –quantum instead of –q flag, allowed for </w:t>
+      </w:r>
+      <w:proofErr w:type="spellStart"/>
+      <w:r>
+        <w:t>threadrunner</w:t>
+      </w:r>
+      <w:proofErr w:type="spellEnd"/>
+      <w:r>
+        <w:t xml:space="preserve"> to successfully complete using our round robin scheduler implementation. </w:t>
       </w:r>
     </w:p>
     <w:sectPr>
@@ -2059,7 +2193,7 @@
 </file>
 
 <file path=customXml/itemProps1.xml><?xml version="1.0" encoding="utf-8"?>
-<ds:datastoreItem xmlns:ds="http://schemas.openxmlformats.org/officeDocument/2006/customXml" ds:itemID="{6B33358E-8C4D-411F-8DE8-520BB7686324}">
+<ds:datastoreItem xmlns:ds="http://schemas.openxmlformats.org/officeDocument/2006/customXml" ds:itemID="{C6E3BAF5-BFB5-424F-928D-53CB9499E07F}">
   <ds:schemaRefs>
     <ds:schemaRef ds:uri="http://schemas.openxmlformats.org/officeDocument/2006/bibliography"/>
   </ds:schemaRefs>

</xml_diff>